<commit_message>
Added updated resume and skills.
</commit_message>
<xml_diff>
--- a/src/resume/BilalZakariaResume_2024.docx
+++ b/src/resume/BilalZakariaResume_2024.docx
@@ -98,8 +98,17 @@
           <w:szCs w:val="18"/>
         </w:rPr>
         <w:br/>
-        <w:t>bilalzakaria.vercel.app</w:t>
-      </w:r>
+      </w:r>
+      <w:hyperlink r:id="rId4">
+        <w:r>
+          <w:rPr>
+            <w:rStyle w:val="Hyperlink"/>
+            <w:sz w:val="18"/>
+            <w:szCs w:val="18"/>
+          </w:rPr>
+          <w:t>bilalzakaria.vercel.app</w:t>
+        </w:r>
+      </w:hyperlink>
     </w:p>
     <w:p>
       <w:pPr>
@@ -111,18 +120,15 @@
         </w:tabs>
         <w:jc w:val="center"/>
         <w:rPr>
-          <w:color w:themeColor="hyperlink" w:val="0000FF"/>
-          <w:sz w:val="20"/>
-          <w:szCs w:val="20"/>
-          <w:u w:val="single"/>
-        </w:rPr>
-      </w:pPr>
-      <w:r>
-        <w:rPr>
-          <w:color w:themeColor="hyperlink" w:val="0000FF"/>
-          <w:sz w:val="20"/>
-          <w:szCs w:val="20"/>
-          <w:u w:val="single"/>
+          <w:rStyle w:val="Hyperlink"/>
+          <w:sz w:val="20"/>
+          <w:szCs w:val="20"/>
+        </w:rPr>
+      </w:pPr>
+      <w:r>
+        <w:rPr>
+          <w:sz w:val="20"/>
+          <w:szCs w:val="20"/>
         </w:rPr>
       </w:r>
     </w:p>
@@ -133,17 +139,14 @@
           <w:bottom w:val="single" w:sz="4" w:space="1" w:color="000000"/>
         </w:pBdr>
         <w:jc w:val="center"/>
+        <w:rPr/>
+      </w:pPr>
+      <w:r>
         <w:rPr>
           <w:sz w:val="18"/>
           <w:szCs w:val="18"/>
         </w:rPr>
-      </w:pPr>
-      <w:r>
-        <w:rPr>
-          <w:sz w:val="18"/>
-          <w:szCs w:val="18"/>
-        </w:rPr>
-        <w:t>As a motivated  engineer, I bring a keen eye for detail and strong problem-solving skills to the table. Proficient in organization and comfortable in fast-paced settings, I consider myself a team player with expertise in requirements analysis and solution execution. My aim is to exceed expectations in a dynamic engineering role, contributing my skills and continuously advancing in the field. All projects below are attached with a link for code explanations of the projects.</w:t>
+        <w:t>I am a detail-oriented engineer with strong problem-solving skills and expertise in requirements analysis and execution. Organized and adaptable to fast-paced environments, I strive to exceed expectations while continuously advancing in the field, leveraging my Mechatronics and Computer Science background.</w:t>
       </w:r>
     </w:p>
     <w:p>
@@ -308,11 +311,7 @@
           <w:tab w:val="right" w:pos="10080" w:leader="none"/>
         </w:tabs>
         <w:ind w:hanging="360" w:left="360"/>
-        <w:rPr>
-          <w:b/>
-          <w:sz w:val="20"/>
-          <w:szCs w:val="20"/>
-        </w:rPr>
+        <w:rPr/>
       </w:pPr>
       <w:r>
         <w:rPr>
@@ -356,28 +355,162 @@
         </w:rPr>
         <w:t xml:space="preserve"> 4.0 / 4.0 (Rank #1)</w:t>
       </w:r>
-      <w:r>
-        <w:rPr>
-          <w:b/>
-          <w:sz w:val="20"/>
-          <w:szCs w:val="20"/>
-        </w:rPr>
-        <w:t xml:space="preserve"> </w:t>
-      </w:r>
-    </w:p>
-    <w:p>
-      <w:pPr>
-        <w:pStyle w:val="Normal"/>
+    </w:p>
+    <w:p>
+      <w:pPr>
+        <w:pStyle w:val="Normal"/>
+        <w:tabs>
+          <w:tab w:val="clear" w:pos="720"/>
+          <w:tab w:val="right" w:pos="10080" w:leader="none"/>
+        </w:tabs>
+        <w:rPr/>
+      </w:pPr>
+      <w:r>
+        <w:rPr>
+          <w:b/>
+          <w:color w:val="000000"/>
+          <w:sz w:val="22"/>
+          <w:szCs w:val="22"/>
+        </w:rPr>
+        <w:t>Georgia Institute of Technology</w:t>
+        <w:tab/>
+        <w:t>Atlanta, Georgia</w:t>
+      </w:r>
+    </w:p>
+    <w:p>
+      <w:pPr>
+        <w:pStyle w:val="Normal"/>
+        <w:tabs>
+          <w:tab w:val="clear" w:pos="720"/>
+          <w:tab w:val="right" w:pos="10080" w:leader="none"/>
+        </w:tabs>
+        <w:rPr>
+          <w:b/>
+          <w:color w:val="000000"/>
+          <w:sz w:val="20"/>
+          <w:szCs w:val="20"/>
+        </w:rPr>
+      </w:pPr>
+      <w:r>
+        <w:rPr>
+          <w:i/>
+          <w:color w:val="000000"/>
+          <w:sz w:val="20"/>
+          <w:szCs w:val="20"/>
+        </w:rPr>
+        <w:t>Masters of Science in Computer Science</w:t>
+      </w:r>
+      <w:r>
+        <w:rPr>
+          <w:color w:val="000000"/>
+          <w:sz w:val="20"/>
+          <w:szCs w:val="20"/>
+        </w:rPr>
+        <w:tab/>
+        <w:t>Matriculation</w:t>
+      </w:r>
+      <w:r>
+        <w:rPr>
+          <w:sz w:val="20"/>
+          <w:szCs w:val="20"/>
+        </w:rPr>
+        <w:t xml:space="preserve">: </w:t>
+      </w:r>
+      <w:r>
+        <w:rPr>
+          <w:b/>
+          <w:bCs/>
+          <w:sz w:val="20"/>
+          <w:szCs w:val="20"/>
+        </w:rPr>
+        <w:t>January</w:t>
+      </w:r>
+      <w:r>
+        <w:rPr>
+          <w:b/>
+          <w:sz w:val="20"/>
+          <w:szCs w:val="20"/>
+        </w:rPr>
+        <w:t xml:space="preserve"> 2025</w:t>
+      </w:r>
+    </w:p>
+    <w:p>
+      <w:pPr>
+        <w:pStyle w:val="Normal"/>
+        <w:numPr>
+          <w:ilvl w:val="0"/>
+          <w:numId w:val="1"/>
+        </w:numPr>
         <w:tabs>
           <w:tab w:val="clear" w:pos="720"/>
           <w:tab w:val="left" w:pos="360" w:leader="none"/>
           <w:tab w:val="right" w:pos="10080" w:leader="none"/>
         </w:tabs>
+        <w:ind w:hanging="360" w:left="360"/>
+        <w:rPr>
+          <w:b/>
+          <w:sz w:val="20"/>
+          <w:szCs w:val="20"/>
+        </w:rPr>
+      </w:pPr>
+      <w:r>
+        <w:rPr>
+          <w:b/>
+          <w:bCs/>
+          <w:color w:val="000000"/>
+          <w:sz w:val="20"/>
+          <w:szCs w:val="20"/>
+        </w:rPr>
+        <w:t>Concentration</w:t>
+      </w:r>
+      <w:r>
+        <w:rPr>
+          <w:b/>
+          <w:bCs/>
+          <w:color w:val="000000"/>
+          <w:sz w:val="20"/>
+          <w:szCs w:val="20"/>
+        </w:rPr>
+        <w:t xml:space="preserve">: </w:t>
+      </w:r>
+      <w:r>
+        <w:rPr>
+          <w:b w:val="false"/>
+          <w:bCs w:val="false"/>
+          <w:color w:val="000000"/>
+          <w:sz w:val="20"/>
+          <w:szCs w:val="20"/>
+        </w:rPr>
+        <w:t>Machine Learning</w:t>
+      </w:r>
+    </w:p>
+    <w:p>
+      <w:pPr>
+        <w:pStyle w:val="Normal"/>
+        <w:numPr>
+          <w:ilvl w:val="0"/>
+          <w:numId w:val="0"/>
+        </w:numPr>
+        <w:tabs>
+          <w:tab w:val="clear" w:pos="720"/>
+          <w:tab w:val="left" w:pos="360" w:leader="none"/>
+          <w:tab w:val="right" w:pos="10080" w:leader="none"/>
+        </w:tabs>
         <w:ind w:hanging="0" w:left="360"/>
-        <w:rPr/>
-      </w:pPr>
-      <w:r>
-        <w:rPr/>
+        <w:rPr>
+          <w:b/>
+          <w:sz w:val="20"/>
+          <w:szCs w:val="20"/>
+        </w:rPr>
+      </w:pPr>
+      <w:r>
+        <w:rPr>
+          <w:bCs/>
+          <w:color w:val="000000"/>
+          <w:sz w:val="20"/>
+          <w:szCs w:val="20"/>
+        </w:rPr>
+        <w:tab/>
       </w:r>
     </w:p>
     <w:p>
@@ -464,23 +597,7 @@
           <w:sz w:val="20"/>
           <w:szCs w:val="20"/>
         </w:rPr>
-        <w:t xml:space="preserve">Software </w:t>
-      </w:r>
-      <w:r>
-        <w:rPr>
-          <w:i/>
-          <w:sz w:val="20"/>
-          <w:szCs w:val="20"/>
-        </w:rPr>
-        <w:t xml:space="preserve">Solution </w:t>
-      </w:r>
-      <w:r>
-        <w:rPr>
-          <w:i/>
-          <w:sz w:val="20"/>
-          <w:szCs w:val="20"/>
-        </w:rPr>
-        <w:t>Engineer</w:t>
+        <w:t>Software Solution Engineer</w:t>
       </w:r>
       <w:r>
         <w:rPr>
@@ -513,7 +630,7 @@
           <w:sz w:val="20"/>
           <w:szCs w:val="20"/>
         </w:rPr>
-        <w:t>Leveraged the proprietary CoLOS Applications software toolkit to custom design and implement Web UIs tailored to large customers' specific requirements, enhancing product identification and traceability solutions.</w:t>
+        <w:t xml:space="preserve">Create blueprints and design specifications to ensure project alignment with customer requirements. </w:t>
       </w:r>
     </w:p>
     <w:p>
@@ -538,7 +655,7 @@
           <w:sz w:val="20"/>
           <w:szCs w:val="20"/>
         </w:rPr>
-        <w:t>Used CoLOS, a .NET framework built atop of VB, to create dynamic workflows, operator pages, for the user to easily print labels with varying information.</w:t>
+        <w:t xml:space="preserve">Utilize CoLOS, an internal tool built on Django, to develop dynamic operator pages for efficient label printing. </w:t>
       </w:r>
     </w:p>
     <w:p>
@@ -565,7 +682,14 @@
           <w:sz w:val="20"/>
           <w:szCs w:val="20"/>
         </w:rPr>
-        <w:t>Utilized MSSQL to write queries, setup tables, and frequently interact with customer ERP systems. Updated stored procedures, reducing processing time and introducing new features.</w:t>
+        <w:t>Develop</w:t>
+      </w:r>
+      <w:r>
+        <w:rPr>
+          <w:sz w:val="20"/>
+          <w:szCs w:val="20"/>
+        </w:rPr>
+        <w:t xml:space="preserve"> with MSSQL and PostgreSQL to write queries, set up tables, and integrate with customer ERP systems (SAP, Oracle), enhancing stored procedures for improved processing times and new features. </w:t>
       </w:r>
     </w:p>
     <w:p>
@@ -714,6 +838,27 @@
     <w:p>
       <w:pPr>
         <w:pStyle w:val="Normal"/>
+        <w:numPr>
+          <w:ilvl w:val="0"/>
+          <w:numId w:val="0"/>
+        </w:numPr>
+        <w:tabs>
+          <w:tab w:val="clear" w:pos="720"/>
+          <w:tab w:val="right" w:pos="10080" w:leader="none"/>
+        </w:tabs>
+        <w:ind w:hanging="0" w:left="360"/>
+        <w:rPr>
+          <w:sz w:val="20"/>
+          <w:szCs w:val="20"/>
+        </w:rPr>
+      </w:pPr>
+      <w:r>
+        <w:rPr/>
+      </w:r>
+    </w:p>
+    <w:p>
+      <w:pPr>
+        <w:pStyle w:val="Normal"/>
         <w:pBdr>
           <w:bottom w:val="single" w:sz="4" w:space="1" w:color="000000"/>
         </w:pBdr>
@@ -768,197 +913,6 @@
           <w:szCs w:val="22"/>
         </w:rPr>
         <w:t>Project 4-Sight: Electronic Travel Aid (</w:t>
-      </w:r>
-      <w:hyperlink r:id="rId4">
-        <w:r>
-          <w:rPr>
-            <w:rStyle w:val="Hyperlink"/>
-            <w:b/>
-            <w:i/>
-            <w:sz w:val="20"/>
-            <w:szCs w:val="20"/>
-          </w:rPr>
-          <w:t>Link</w:t>
-        </w:r>
-      </w:hyperlink>
-      <w:r>
-        <w:rPr>
-          <w:b/>
-          <w:i/>
-          <w:sz w:val="20"/>
-          <w:szCs w:val="20"/>
-        </w:rPr>
-        <w:t>)</w:t>
-      </w:r>
-      <w:r>
-        <w:rPr>
-          <w:b/>
-          <w:sz w:val="22"/>
-          <w:szCs w:val="22"/>
-        </w:rPr>
-        <w:tab/>
-        <w:t>August 2022 – May 2023</w:t>
-      </w:r>
-    </w:p>
-    <w:p>
-      <w:pPr>
-        <w:pStyle w:val="Normal"/>
-        <w:tabs>
-          <w:tab w:val="clear" w:pos="720"/>
-          <w:tab w:val="right" w:pos="10080" w:leader="none"/>
-        </w:tabs>
-        <w:rPr>
-          <w:b/>
-          <w:sz w:val="22"/>
-          <w:szCs w:val="22"/>
-        </w:rPr>
-      </w:pPr>
-      <w:r>
-        <w:rPr>
-          <w:i/>
-          <w:sz w:val="20"/>
-          <w:szCs w:val="20"/>
-        </w:rPr>
-        <w:t>Full Stack Engineer &amp; Embedded Engineer</w:t>
-      </w:r>
-    </w:p>
-    <w:p>
-      <w:pPr>
-        <w:pStyle w:val="Normal"/>
-        <w:numPr>
-          <w:ilvl w:val="0"/>
-          <w:numId w:val="2"/>
-        </w:numPr>
-        <w:tabs>
-          <w:tab w:val="clear" w:pos="720"/>
-          <w:tab w:val="right" w:pos="10080" w:leader="none"/>
-        </w:tabs>
-        <w:ind w:hanging="360" w:left="360"/>
-        <w:rPr>
-          <w:sz w:val="20"/>
-          <w:szCs w:val="20"/>
-        </w:rPr>
-      </w:pPr>
-      <w:r>
-        <w:rPr>
-          <w:sz w:val="20"/>
-          <w:szCs w:val="20"/>
-        </w:rPr>
-        <w:t xml:space="preserve">Project 4-Sight is an advanced wearable device for the visually impaired, featuring enhanced obstacle detection, extended range, navigation capabilities, and safety sensors. The goal is to create an affordable and customizable jacket with an intuitive design for daily use, providing users with haptic feedback and a website interface for navigation and routing management. </w:t>
-      </w:r>
-    </w:p>
-    <w:p>
-      <w:pPr>
-        <w:pStyle w:val="Normal"/>
-        <w:numPr>
-          <w:ilvl w:val="0"/>
-          <w:numId w:val="2"/>
-        </w:numPr>
-        <w:tabs>
-          <w:tab w:val="clear" w:pos="720"/>
-          <w:tab w:val="right" w:pos="10080" w:leader="none"/>
-        </w:tabs>
-        <w:ind w:hanging="360" w:left="360"/>
-        <w:rPr>
-          <w:b/>
-          <w:sz w:val="22"/>
-          <w:szCs w:val="22"/>
-        </w:rPr>
-      </w:pPr>
-      <w:r>
-        <w:rPr>
-          <w:sz w:val="20"/>
-          <w:szCs w:val="20"/>
-        </w:rPr>
-        <w:t xml:space="preserve">Created an IoT platform with a website and Arduino hardware. It lets users easily manage navigation and keep an eye on the jacket's performance in real-time. The user-friendly interface is designed using HTML, CSS, and JS, while the back end runs on PHP and MySQL. </w:t>
-      </w:r>
-    </w:p>
-    <w:p>
-      <w:pPr>
-        <w:pStyle w:val="Normal"/>
-        <w:numPr>
-          <w:ilvl w:val="0"/>
-          <w:numId w:val="2"/>
-        </w:numPr>
-        <w:tabs>
-          <w:tab w:val="clear" w:pos="720"/>
-          <w:tab w:val="right" w:pos="10080" w:leader="none"/>
-        </w:tabs>
-        <w:ind w:hanging="360" w:left="360"/>
-        <w:rPr>
-          <w:sz w:val="20"/>
-          <w:szCs w:val="20"/>
-        </w:rPr>
-      </w:pPr>
-      <w:r>
-        <w:rPr>
-          <w:sz w:val="20"/>
-          <w:szCs w:val="20"/>
-        </w:rPr>
-        <w:t>I created a robust back-end API using PHP and MySQL for storing user records and PHP to ensure seamless communication between the website and hardware components. Back-end was fully fleshed out to allow for thousands of concurrent jacket users simultaneously.</w:t>
-      </w:r>
-    </w:p>
-    <w:p>
-      <w:pPr>
-        <w:pStyle w:val="Normal"/>
-        <w:numPr>
-          <w:ilvl w:val="0"/>
-          <w:numId w:val="2"/>
-        </w:numPr>
-        <w:tabs>
-          <w:tab w:val="clear" w:pos="720"/>
-          <w:tab w:val="right" w:pos="10080" w:leader="none"/>
-        </w:tabs>
-        <w:ind w:hanging="360" w:left="360"/>
-        <w:rPr>
-          <w:sz w:val="20"/>
-          <w:szCs w:val="20"/>
-        </w:rPr>
-      </w:pPr>
-      <w:r>
-        <w:rPr>
-          <w:sz w:val="20"/>
-          <w:szCs w:val="20"/>
-        </w:rPr>
-        <w:t xml:space="preserve">Developed embedded code for Arduino to enable communication between the wearable device and the IoT platform. </w:t>
-      </w:r>
-    </w:p>
-    <w:p>
-      <w:pPr>
-        <w:pStyle w:val="Normal"/>
-        <w:tabs>
-          <w:tab w:val="clear" w:pos="720"/>
-          <w:tab w:val="right" w:pos="10080" w:leader="none"/>
-        </w:tabs>
-        <w:rPr>
-          <w:b/>
-          <w:sz w:val="22"/>
-          <w:szCs w:val="22"/>
-        </w:rPr>
-      </w:pPr>
-      <w:r>
-        <w:rPr>
-          <w:b/>
-          <w:sz w:val="22"/>
-          <w:szCs w:val="22"/>
-        </w:rPr>
-        <w:t xml:space="preserve">Cryptocurrency Arbitrage Bot </w:t>
-      </w:r>
-      <w:r>
-        <w:rPr>
-          <w:b/>
-          <w:sz w:val="22"/>
-          <w:szCs w:val="22"/>
-        </w:rPr>
-        <w:t xml:space="preserve">(Multi threaded) </w:t>
-      </w:r>
-      <w:r>
-        <w:rPr>
-          <w:b/>
-          <w:sz w:val="22"/>
-          <w:szCs w:val="22"/>
-        </w:rPr>
-        <w:t>(</w:t>
       </w:r>
       <w:hyperlink r:id="rId5">
         <w:r>
@@ -975,20 +929,42 @@
       <w:r>
         <w:rPr>
           <w:b/>
-          <w:sz w:val="22"/>
-          <w:szCs w:val="22"/>
+          <w:i/>
+          <w:sz w:val="20"/>
+          <w:szCs w:val="20"/>
         </w:rPr>
         <w:t>)</w:t>
+      </w:r>
+      <w:r>
+        <w:rPr>
+          <w:b/>
+          <w:sz w:val="22"/>
+          <w:szCs w:val="22"/>
+        </w:rPr>
         <w:tab/>
-        <w:t xml:space="preserve">April 2021 – </w:t>
-      </w:r>
-      <w:r>
-        <w:rPr>
-          <w:b/>
-          <w:sz w:val="22"/>
-          <w:szCs w:val="22"/>
-        </w:rPr>
-        <w:t>Feb 2024</w:t>
+        <w:t>August 2022 – May 2023</w:t>
+      </w:r>
+    </w:p>
+    <w:p>
+      <w:pPr>
+        <w:pStyle w:val="Normal"/>
+        <w:tabs>
+          <w:tab w:val="clear" w:pos="720"/>
+          <w:tab w:val="right" w:pos="10080" w:leader="none"/>
+        </w:tabs>
+        <w:rPr>
+          <w:b/>
+          <w:sz w:val="22"/>
+          <w:szCs w:val="22"/>
+        </w:rPr>
+      </w:pPr>
+      <w:r>
+        <w:rPr>
+          <w:i/>
+          <w:sz w:val="20"/>
+          <w:szCs w:val="20"/>
+        </w:rPr>
+        <w:t>Full Stack &amp; Embedded Engineer</w:t>
       </w:r>
     </w:p>
     <w:p>
@@ -1013,7 +989,21 @@
           <w:sz w:val="20"/>
           <w:szCs w:val="20"/>
         </w:rPr>
-        <w:t>Created a real-time arbitrage detection bot that scans multiple cryptocurrency websites for price differences and notifies me instantly through Discord. Managed to achieve an impressive 4000% return at its peak.</w:t>
+        <w:t xml:space="preserve">Project 4-Sight is a wearable device for the visually impaired, featuring enhanced obstacle detection, extended range, navigation capabilities, and safety sensors. </w:t>
+      </w:r>
+      <w:r>
+        <w:rPr>
+          <w:sz w:val="20"/>
+          <w:szCs w:val="20"/>
+        </w:rPr>
+        <w:t>Provides</w:t>
+      </w:r>
+      <w:r>
+        <w:rPr>
+          <w:sz w:val="20"/>
+          <w:szCs w:val="20"/>
+        </w:rPr>
+        <w:t xml:space="preserve"> users with haptic feedback and a website interface for navigation and routing management. </w:t>
       </w:r>
     </w:p>
     <w:p>
@@ -1029,35 +1019,195 @@
         </w:tabs>
         <w:ind w:hanging="360" w:left="360"/>
         <w:rPr>
-          <w:sz w:val="20"/>
-          <w:szCs w:val="20"/>
-        </w:rPr>
-      </w:pPr>
-      <w:r>
-        <w:rPr>
-          <w:sz w:val="20"/>
-          <w:szCs w:val="20"/>
-        </w:rPr>
-        <w:t xml:space="preserve">Used Python and batch scripts for the project, with Selenium for efficient data scraping, open-source APIs for gathering pricing info, and simple math to spot lucrative arbitrage opportunities. </w:t>
-      </w:r>
-      <w:r>
-        <w:rPr>
-          <w:sz w:val="20"/>
-          <w:szCs w:val="20"/>
-        </w:rPr>
-        <w:t>Created an easy to use GUI available for download on Github. Full modularity is included in the GUI.</w:t>
-      </w:r>
-      <w:r>
-        <w:rPr>
-          <w:sz w:val="20"/>
-          <w:szCs w:val="20"/>
+          <w:b/>
+          <w:sz w:val="22"/>
+          <w:szCs w:val="22"/>
+        </w:rPr>
+      </w:pPr>
+      <w:r>
+        <w:rPr>
+          <w:sz w:val="20"/>
+          <w:szCs w:val="20"/>
+        </w:rPr>
+        <w:t xml:space="preserve">Created an IoT platform with a website and Arduino hardware. It lets users easily manage navigation and keep an eye on the jacket's performance in real-time. The user-friendly interface is designed using HTML, CSS, and JS, while the back end runs on PHP and MySQL. </w:t>
+      </w:r>
+    </w:p>
+    <w:p>
+      <w:pPr>
+        <w:pStyle w:val="Normal"/>
+        <w:numPr>
+          <w:ilvl w:val="0"/>
+          <w:numId w:val="2"/>
+        </w:numPr>
+        <w:tabs>
+          <w:tab w:val="clear" w:pos="720"/>
+          <w:tab w:val="right" w:pos="10080" w:leader="none"/>
+        </w:tabs>
+        <w:ind w:hanging="360" w:left="360"/>
+        <w:rPr>
+          <w:sz w:val="20"/>
+          <w:szCs w:val="20"/>
+        </w:rPr>
+      </w:pPr>
+      <w:r>
+        <w:rPr>
+          <w:sz w:val="20"/>
+          <w:szCs w:val="20"/>
+        </w:rPr>
+        <w:t>I created a robust back-end API using PHP and MySQL for storing user records and PHP to ensure seamless communication between the website and hardware components. Back-end was fully fleshed out to allow for thousands of concurrent jacket users simultaneously.</w:t>
+      </w:r>
+    </w:p>
+    <w:p>
+      <w:pPr>
+        <w:pStyle w:val="Normal"/>
+        <w:numPr>
+          <w:ilvl w:val="0"/>
+          <w:numId w:val="2"/>
+        </w:numPr>
+        <w:tabs>
+          <w:tab w:val="clear" w:pos="720"/>
+          <w:tab w:val="right" w:pos="10080" w:leader="none"/>
+        </w:tabs>
+        <w:ind w:hanging="360" w:left="360"/>
+        <w:rPr>
+          <w:sz w:val="20"/>
+          <w:szCs w:val="20"/>
+        </w:rPr>
+      </w:pPr>
+      <w:r>
+        <w:rPr>
+          <w:sz w:val="20"/>
+          <w:szCs w:val="20"/>
+        </w:rPr>
+        <w:t xml:space="preserve">Developed embedded code for Arduino to enable communication between the wearable device and the IoT platform. </w:t>
+      </w:r>
+    </w:p>
+    <w:p>
+      <w:pPr>
+        <w:pStyle w:val="Normal"/>
+        <w:tabs>
+          <w:tab w:val="clear" w:pos="720"/>
+          <w:tab w:val="right" w:pos="10080" w:leader="none"/>
+        </w:tabs>
+        <w:rPr>
+          <w:b/>
+          <w:sz w:val="22"/>
+          <w:szCs w:val="22"/>
+        </w:rPr>
+      </w:pPr>
+      <w:r>
+        <w:rPr>
+          <w:b/>
+          <w:sz w:val="22"/>
+          <w:szCs w:val="22"/>
+        </w:rPr>
+        <w:t>NexusFit</w:t>
+      </w:r>
+      <w:r>
+        <w:rPr>
+          <w:b/>
+          <w:sz w:val="22"/>
+          <w:szCs w:val="22"/>
         </w:rPr>
         <w:tab/>
       </w:r>
-    </w:p>
-    <w:p>
-      <w:pPr>
-        <w:pStyle w:val="Normal"/>
+      <w:r>
+        <w:rPr>
+          <w:b/>
+          <w:sz w:val="22"/>
+          <w:szCs w:val="22"/>
+        </w:rPr>
+        <w:t>October 2024 – Current</w:t>
+      </w:r>
+    </w:p>
+    <w:p>
+      <w:pPr>
+        <w:pStyle w:val="Normal"/>
+        <w:numPr>
+          <w:ilvl w:val="0"/>
+          <w:numId w:val="2"/>
+        </w:numPr>
+        <w:tabs>
+          <w:tab w:val="clear" w:pos="720"/>
+          <w:tab w:val="right" w:pos="10080" w:leader="none"/>
+        </w:tabs>
+        <w:ind w:hanging="360" w:left="360"/>
+        <w:rPr>
+          <w:sz w:val="20"/>
+          <w:szCs w:val="20"/>
+        </w:rPr>
+      </w:pPr>
+      <w:r>
+        <w:rPr>
+          <w:sz w:val="20"/>
+          <w:szCs w:val="20"/>
+        </w:rPr>
+        <w:t xml:space="preserve">Developed a robust Django backend API to securely manage user accounts and health data, facilitating seamless interactions with a PostgreSQL database. </w:t>
+      </w:r>
+    </w:p>
+    <w:p>
+      <w:pPr>
+        <w:pStyle w:val="Normal"/>
+        <w:numPr>
+          <w:ilvl w:val="0"/>
+          <w:numId w:val="2"/>
+        </w:numPr>
+        <w:tabs>
+          <w:tab w:val="clear" w:pos="720"/>
+          <w:tab w:val="right" w:pos="10080" w:leader="none"/>
+        </w:tabs>
+        <w:ind w:hanging="360" w:left="360"/>
+        <w:rPr>
+          <w:sz w:val="20"/>
+          <w:szCs w:val="20"/>
+        </w:rPr>
+      </w:pPr>
+      <w:r>
+        <w:rPr>
+          <w:sz w:val="20"/>
+          <w:szCs w:val="20"/>
+        </w:rPr>
+        <w:t xml:space="preserve">Created an intuitive React-based user interface for visualizing health metrics, empowering users to monitor their well-being over time. </w:t>
+      </w:r>
+    </w:p>
+    <w:p>
+      <w:pPr>
+        <w:pStyle w:val="BodyText"/>
+        <w:numPr>
+          <w:ilvl w:val="0"/>
+          <w:numId w:val="2"/>
+        </w:numPr>
+        <w:tabs>
+          <w:tab w:val="clear" w:pos="720"/>
+          <w:tab w:val="right" w:pos="10080" w:leader="none"/>
+        </w:tabs>
+        <w:ind w:hanging="360" w:left="360"/>
+        <w:rPr>
+          <w:sz w:val="20"/>
+          <w:szCs w:val="20"/>
+        </w:rPr>
+      </w:pPr>
+      <w:r>
+        <w:rPr>
+          <w:sz w:val="20"/>
+          <w:szCs w:val="20"/>
+        </w:rPr>
+        <w:t>Optimized the platform for high concurrency using TimescaleDB, ensuring efficient data handling and performance, and validated stability with Locust load testing.</w:t>
+      </w:r>
+      <w:r>
+        <w:rPr>
+          <w:sz w:val="20"/>
+          <w:szCs w:val="20"/>
+        </w:rPr>
+        <w:tab/>
+      </w:r>
+    </w:p>
+    <w:p>
+      <w:pPr>
+        <w:pStyle w:val="Normal"/>
+        <w:pBdr>
+          <w:bottom w:val="single" w:sz="4" w:space="1" w:color="000000"/>
+        </w:pBdr>
         <w:tabs>
           <w:tab w:val="clear" w:pos="720"/>
           <w:tab w:val="left" w:pos="360" w:leader="none"/>
@@ -1065,72 +1215,86 @@
         </w:tabs>
         <w:rPr>
           <w:b/>
+          <w:bCs/>
+          <w:i w:val="false"/>
+          <w:i w:val="false"/>
+          <w:iCs w:val="false"/>
+          <w:sz w:val="21"/>
+          <w:szCs w:val="21"/>
+        </w:rPr>
+      </w:pPr>
+      <w:r>
+        <w:rPr>
+          <w:b/>
+          <w:bCs/>
+          <w:i w:val="false"/>
+          <w:iCs w:val="false"/>
           <w:color w:val="000000"/>
-          <w:sz w:val="22"/>
-          <w:szCs w:val="22"/>
-        </w:rPr>
-      </w:pPr>
-      <w:r>
-        <w:rPr>
-          <w:b/>
+          <w:sz w:val="21"/>
+          <w:szCs w:val="21"/>
+        </w:rPr>
+        <w:t>SKILLS, ACTIVITIES &amp; INTERESTS</w:t>
+      </w:r>
+    </w:p>
+    <w:p>
+      <w:pPr>
+        <w:pStyle w:val="Normal"/>
+        <w:tabs>
+          <w:tab w:val="clear" w:pos="720"/>
+          <w:tab w:val="right" w:pos="10080" w:leader="none"/>
+        </w:tabs>
+        <w:rPr>
           <w:color w:val="000000"/>
-          <w:sz w:val="22"/>
-          <w:szCs w:val="22"/>
-        </w:rPr>
-        <w:t>SKILLS, ACTIVITIES &amp; INTERESTS</w:t>
-      </w:r>
-    </w:p>
-    <w:p>
-      <w:pPr>
-        <w:pStyle w:val="Normal"/>
-        <w:tabs>
-          <w:tab w:val="clear" w:pos="720"/>
-          <w:tab w:val="right" w:pos="10080" w:leader="none"/>
-        </w:tabs>
-        <w:rPr>
+          <w:sz w:val="20"/>
+          <w:szCs w:val="20"/>
+        </w:rPr>
+      </w:pPr>
+      <w:r>
+        <w:rPr>
+          <w:b/>
           <w:color w:val="000000"/>
           <w:sz w:val="20"/>
           <w:szCs w:val="20"/>
         </w:rPr>
-      </w:pPr>
-      <w:r>
-        <w:rPr>
-          <w:b/>
+        <w:t>Technical Skills:</w:t>
+      </w:r>
+      <w:r>
+        <w:rPr>
           <w:color w:val="000000"/>
           <w:sz w:val="20"/>
           <w:szCs w:val="20"/>
         </w:rPr>
-        <w:t>Technical Skills:</w:t>
-      </w:r>
-      <w:r>
+        <w:t xml:space="preserve"> </w:t>
+      </w:r>
+    </w:p>
+    <w:p>
+      <w:pPr>
+        <w:pStyle w:val="Normal"/>
+        <w:tabs>
+          <w:tab w:val="clear" w:pos="720"/>
+          <w:tab w:val="right" w:pos="10080" w:leader="none"/>
+        </w:tabs>
         <w:rPr>
           <w:color w:val="000000"/>
           <w:sz w:val="20"/>
           <w:szCs w:val="20"/>
         </w:rPr>
-        <w:t xml:space="preserve"> </w:t>
-      </w:r>
-    </w:p>
-    <w:p>
-      <w:pPr>
-        <w:pStyle w:val="Normal"/>
-        <w:tabs>
-          <w:tab w:val="clear" w:pos="720"/>
-          <w:tab w:val="right" w:pos="10080" w:leader="none"/>
-        </w:tabs>
+      </w:pPr>
+      <w:r>
         <w:rPr>
           <w:color w:val="000000"/>
           <w:sz w:val="20"/>
           <w:szCs w:val="20"/>
         </w:rPr>
-      </w:pPr>
+        <w:t xml:space="preserve">● </w:t>
+      </w:r>
       <w:r>
         <w:rPr>
           <w:color w:val="000000"/>
           <w:sz w:val="20"/>
           <w:szCs w:val="20"/>
         </w:rPr>
-        <w:t xml:space="preserve">● </w:t>
+        <w:t xml:space="preserve">Python, </w:t>
       </w:r>
       <w:r>
         <w:rPr>
@@ -1138,37 +1302,15 @@
           <w:sz w:val="20"/>
           <w:szCs w:val="20"/>
         </w:rPr>
-        <w:t>Python, PHP, MySQL, SQL Server, Microsoft WorkFlows, HTML, CSS, JS, Relational databases, NI Multisim (Spice), Linux (ubuntu), circuit design, Git, Cognex, Camera Vision systems, JIRA, Agile Methodology, .NET, Electrical Design, , Visual Studio Code, JSON, REST API’s.</w:t>
-      </w:r>
-    </w:p>
-    <w:p>
-      <w:pPr>
-        <w:pStyle w:val="Normal"/>
-        <w:tabs>
-          <w:tab w:val="clear" w:pos="720"/>
-          <w:tab w:val="right" w:pos="10080" w:leader="none"/>
-        </w:tabs>
+        <w:t>MSSQL, Postgres SQL, HTML, CSS, React, Django, Docker, REST API Development.</w:t>
+      </w:r>
+      <w:r>
         <w:rPr>
           <w:color w:val="000000"/>
           <w:sz w:val="20"/>
           <w:szCs w:val="20"/>
         </w:rPr>
-      </w:pPr>
-      <w:r>
-        <w:rPr>
-          <w:color w:val="000000"/>
-          <w:sz w:val="20"/>
-          <w:szCs w:val="20"/>
-        </w:rPr>
-        <w:t xml:space="preserve">● </w:t>
-      </w:r>
-      <w:r>
-        <w:rPr>
-          <w:color w:val="000000"/>
-          <w:sz w:val="20"/>
-          <w:szCs w:val="20"/>
-        </w:rPr>
-        <w:t>Planning, Organizing, Requirements Gathering, Testing, Execution, Deployment, Implementation.</w:t>
+        <w:tab/>
       </w:r>
     </w:p>
     <w:sectPr>
@@ -2222,6 +2364,13 @@
       <w:u w:val="single"/>
     </w:rPr>
   </w:style>
+  <w:style w:type="character" w:styleId="Bullets">
+    <w:name w:val="Bullets"/>
+    <w:qFormat/>
+    <w:rPr>
+      <w:rFonts w:ascii="OpenSymbol" w:hAnsi="OpenSymbol" w:eastAsia="OpenSymbol" w:cs="OpenSymbol"/>
+    </w:rPr>
+  </w:style>
   <w:style w:type="paragraph" w:styleId="Heading">
     <w:name w:val="Heading"/>
     <w:basedOn w:val="Normal"/>

</xml_diff>